<commit_message>
Add several references for learning Markdown
</commit_message>
<xml_diff>
--- a/Report/Report.docx
+++ b/Report/Report.docx
@@ -194,6 +194,17 @@
       </w:r>
     </w:p>
     <w:p>
+      <w:r>
+        <w:t xml:space="preserve">类似于Latex，在R Markdown中还可以进行公式编辑，如：</w:t>
+      </w:r>
+      <w:r>
+        <w:t xml:space="preserve"> </w:t>
+      </w:r>
+      <w:r>
+        <w:t xml:space="preserve">$_y = \beta x^{2}_$</w:t>
+      </w:r>
+    </w:p>
+    <w:p>
       <w:pPr>
         <w:pStyle w:val="Heading1"/>
       </w:pPr>
@@ -336,7 +347,7 @@
     </w:lvl>
   </w:abstractNum>
   <w:abstractNum w:abstractNumId="990">
-    <w:nsid w:val="9bb4d3a8"/>
+    <w:nsid w:val="e1113ca3"/>
     <w:multiLevelType w:val="multilevel"/>
     <w:lvl w:ilvl="0">
       <w:numFmt w:val="bullet"/>

</xml_diff>